<commit_message>
Pequena correção na introdução
</commit_message>
<xml_diff>
--- a/Capitulos/Introducao.docx
+++ b/Capitulos/Introducao.docx
@@ -1125,25 +1125,7 @@
           <w:sz w:val="24"/>
           <w:szCs w:val="24"/>
         </w:rPr>
-        <w:t xml:space="preserve"> </w:t>
-      </w:r>
-      <w:proofErr w:type="spellStart"/>
-      <w:r>
-        <w:rPr>
-          <w:rFonts w:ascii="Times New Roman" w:hAnsi="Times New Roman" w:cs="Times New Roman"/>
-          <w:sz w:val="24"/>
-          <w:szCs w:val="24"/>
-        </w:rPr>
-        <w:t>et</w:t>
-      </w:r>
-      <w:proofErr w:type="spellEnd"/>
-      <w:r>
-        <w:rPr>
-          <w:rFonts w:ascii="Times New Roman" w:hAnsi="Times New Roman" w:cs="Times New Roman"/>
-          <w:sz w:val="24"/>
-          <w:szCs w:val="24"/>
-        </w:rPr>
-        <w:t xml:space="preserve"> al.</w:t>
+        <w:t xml:space="preserve"> et al.</w:t>
       </w:r>
       <w:r>
         <w:rPr>
@@ -1862,16 +1844,14 @@
         <w:tab/>
         <w:t xml:space="preserve">Geográfica: verificar diferenças/semelhanças nos padrões de povoamento entre diferentes nichos </w:t>
       </w:r>
-      <w:proofErr w:type="spellStart"/>
-      <w:r>
-        <w:rPr>
-          <w:rFonts w:ascii="Times New Roman" w:hAnsi="Times New Roman" w:cs="Times New Roman"/>
-          <w:sz w:val="24"/>
-          <w:szCs w:val="24"/>
-        </w:rPr>
-        <w:t>eco-culturais</w:t>
-      </w:r>
-      <w:proofErr w:type="spellEnd"/>
+      <w:r>
+        <w:rPr>
+          <w:rFonts w:ascii="Times New Roman" w:hAnsi="Times New Roman" w:cs="Times New Roman"/>
+          <w:sz w:val="24"/>
+          <w:szCs w:val="24"/>
+        </w:rPr>
+        <w:t>eco culturais</w:t>
+      </w:r>
       <w:r>
         <w:rPr>
           <w:rFonts w:ascii="Times New Roman" w:hAnsi="Times New Roman" w:cs="Times New Roman"/>
@@ -3604,6 +3584,21 @@
 </file>
 
 <file path=customXml/item1.xml><?xml version="1.0" encoding="utf-8"?>
+<p:properties xmlns:p="http://schemas.microsoft.com/office/2006/metadata/properties" xmlns:xsi="http://www.w3.org/2001/XMLSchema-instance" xmlns:pc="http://schemas.microsoft.com/office/infopath/2007/PartnerControls">
+  <documentManagement/>
+</p:properties>
+</file>
+
+<file path=customXml/item2.xml><?xml version="1.0" encoding="utf-8"?>
+<?mso-contentType ?>
+<FormTemplates xmlns="http://schemas.microsoft.com/sharepoint/v3/contenttype/forms">
+  <Display>DocumentLibraryForm</Display>
+  <Edit>DocumentLibraryForm</Edit>
+  <New>DocumentLibraryForm</New>
+</FormTemplates>
+</file>
+
+<file path=customXml/item3.xml><?xml version="1.0" encoding="utf-8"?>
 <ct:contentTypeSchema xmlns:ct="http://schemas.microsoft.com/office/2006/metadata/contentType" xmlns:ma="http://schemas.microsoft.com/office/2006/metadata/properties/metaAttributes" ct:_="" ma:_="" ma:contentTypeName="Documento" ma:contentTypeID="0x0101006EA64E4C7ED45147A10B9F42E2AB02F9" ma:contentTypeVersion="12" ma:contentTypeDescription="Criar um novo documento." ma:contentTypeScope="" ma:versionID="aa28cbc732af192606fe843a6edd72ac">
   <xsd:schema xmlns:xsd="http://www.w3.org/2001/XMLSchema" xmlns:xs="http://www.w3.org/2001/XMLSchema" xmlns:p="http://schemas.microsoft.com/office/2006/metadata/properties" xmlns:ns3="981f8a65-bd8d-428f-87cc-7f51f6a9c4e0" targetNamespace="http://schemas.microsoft.com/office/2006/metadata/properties" ma:root="true" ma:fieldsID="9d7833ded621914e7de0ca3a61916059" ns3:_="">
     <xsd:import namespace="981f8a65-bd8d-428f-87cc-7f51f6a9c4e0"/>
@@ -3799,22 +3794,24 @@
 </ct:contentTypeSchema>
 </file>
 
-<file path=customXml/item2.xml><?xml version="1.0" encoding="utf-8"?>
-<?mso-contentType ?>
-<FormTemplates xmlns="http://schemas.microsoft.com/sharepoint/v3/contenttype/forms">
-  <Display>DocumentLibraryForm</Display>
-  <Edit>DocumentLibraryForm</Edit>
-  <New>DocumentLibraryForm</New>
-</FormTemplates>
+<file path=customXml/itemProps1.xml><?xml version="1.0" encoding="utf-8"?>
+<ds:datastoreItem xmlns:ds="http://schemas.openxmlformats.org/officeDocument/2006/customXml" ds:itemID="{DFBEDF39-8E08-44DB-93E1-F6B4411108F8}">
+  <ds:schemaRefs>
+    <ds:schemaRef ds:uri="http://schemas.microsoft.com/office/2006/metadata/properties"/>
+    <ds:schemaRef ds:uri="http://schemas.microsoft.com/office/infopath/2007/PartnerControls"/>
+  </ds:schemaRefs>
+</ds:datastoreItem>
 </file>
 
-<file path=customXml/item3.xml><?xml version="1.0" encoding="utf-8"?>
-<p:properties xmlns:p="http://schemas.microsoft.com/office/2006/metadata/properties" xmlns:xsi="http://www.w3.org/2001/XMLSchema-instance" xmlns:pc="http://schemas.microsoft.com/office/infopath/2007/PartnerControls">
-  <documentManagement/>
-</p:properties>
+<file path=customXml/itemProps2.xml><?xml version="1.0" encoding="utf-8"?>
+<ds:datastoreItem xmlns:ds="http://schemas.openxmlformats.org/officeDocument/2006/customXml" ds:itemID="{FB2EF31A-F94D-4415-9441-6A079639B6D2}">
+  <ds:schemaRefs>
+    <ds:schemaRef ds:uri="http://schemas.microsoft.com/sharepoint/v3/contenttype/forms"/>
+  </ds:schemaRefs>
+</ds:datastoreItem>
 </file>
 
-<file path=customXml/itemProps1.xml><?xml version="1.0" encoding="utf-8"?>
+<file path=customXml/itemProps3.xml><?xml version="1.0" encoding="utf-8"?>
 <ds:datastoreItem xmlns:ds="http://schemas.openxmlformats.org/officeDocument/2006/customXml" ds:itemID="{8B34811D-D2DE-4A59-B28B-51AD917F8B81}">
   <ds:schemaRefs>
     <ds:schemaRef ds:uri="http://schemas.microsoft.com/office/2006/metadata/contentType"/>
@@ -3830,21 +3827,4 @@
     <ds:schemaRef ds:uri="http://schemas.microsoft.com/internal/obd"/>
   </ds:schemaRefs>
 </ds:datastoreItem>
-</file>
-
-<file path=customXml/itemProps2.xml><?xml version="1.0" encoding="utf-8"?>
-<ds:datastoreItem xmlns:ds="http://schemas.openxmlformats.org/officeDocument/2006/customXml" ds:itemID="{FB2EF31A-F94D-4415-9441-6A079639B6D2}">
-  <ds:schemaRefs>
-    <ds:schemaRef ds:uri="http://schemas.microsoft.com/sharepoint/v3/contenttype/forms"/>
-  </ds:schemaRefs>
-</ds:datastoreItem>
-</file>
-
-<file path=customXml/itemProps3.xml><?xml version="1.0" encoding="utf-8"?>
-<ds:datastoreItem xmlns:ds="http://schemas.openxmlformats.org/officeDocument/2006/customXml" ds:itemID="{DFBEDF39-8E08-44DB-93E1-F6B4411108F8}">
-  <ds:schemaRefs>
-    <ds:schemaRef ds:uri="http://schemas.microsoft.com/office/2006/metadata/properties"/>
-    <ds:schemaRef ds:uri="http://schemas.microsoft.com/office/infopath/2007/PartnerControls"/>
-  </ds:schemaRefs>
-</ds:datastoreItem>
 </file>
</xml_diff>